<commit_message>
Finished week 3 coding assignment. Added scratch txt file.
</commit_message>
<xml_diff>
--- a/week-3/ReneeDubuc_JS-Week3-Coding-Assignment.docx
+++ b/week-3/ReneeDubuc_JS-Week3-Coding-Assignment.docx
@@ -24,6 +24,7 @@
     </w:p>
     <w:p>
       <w:pPr>
+        <w:spacing w:after="0"/>
         <w:rPr>
           <w:szCs w:val="24"/>
         </w:rPr>
@@ -104,7 +105,15 @@
               <w:cnfStyle w:val="100000000000" w:firstRow="1" w:lastRow="0" w:firstColumn="0" w:lastColumn="0" w:oddVBand="0" w:evenVBand="0" w:oddHBand="0" w:evenHBand="0" w:firstRowFirstColumn="0" w:firstRowLastColumn="0" w:lastRowFirstColumn="0" w:lastRowLastColumn="0"/>
             </w:pPr>
             <w:r>
-              <w:t>% of Grade</w:t>
+              <w:t xml:space="preserve">% </w:t>
+            </w:r>
+            <w:proofErr w:type="gramStart"/>
+            <w:r>
+              <w:t>of</w:t>
+            </w:r>
+            <w:proofErr w:type="gramEnd"/>
+            <w:r>
+              <w:t xml:space="preserve"> Grade</w:t>
             </w:r>
           </w:p>
         </w:tc>
@@ -278,13 +287,15 @@
     </w:tbl>
     <w:p>
       <w:pPr>
-        <w:rPr>
-          <w:szCs w:val="24"/>
-        </w:rPr>
-      </w:pPr>
-    </w:p>
-    <w:p>
-      <w:pPr>
+        <w:spacing w:after="0"/>
+        <w:rPr>
+          <w:szCs w:val="24"/>
+        </w:rPr>
+      </w:pPr>
+    </w:p>
+    <w:p>
+      <w:pPr>
+        <w:spacing w:after="0"/>
         <w:rPr>
           <w:szCs w:val="24"/>
         </w:rPr>
@@ -307,11 +318,48 @@
         <w:rPr>
           <w:szCs w:val="24"/>
         </w:rPr>
-        <w:t>In VS Code, or an IDE of your choice, write the code that accomplishes the objectives listed below. Ensure that the code compiles and runs as directed. Take screenshots of the code and of the running program (make sure to get screenshots of all required functionality) and paste them in this document where instructed below. Create a new repository on GitHub for this week’s assignments and push this document, with your JavaScript project code, to the repository. Add the URL for this week’s repository to this document where instructed and submit this document to your instructor when complete.</w:t>
-      </w:r>
-    </w:p>
-    <w:p>
-      <w:pPr>
+        <w:t xml:space="preserve">In VS Code, or an IDE of your choice, write the code that accomplishes the objectives listed below. Ensure that the code compiles and runs as directed. Take screenshots of the code and of the running program (make sure to get screenshots of all required functionality) and paste them in this document </w:t>
+      </w:r>
+      <w:proofErr w:type="gramStart"/>
+      <w:r>
+        <w:rPr>
+          <w:szCs w:val="24"/>
+        </w:rPr>
+        <w:t>where</w:t>
+      </w:r>
+      <w:proofErr w:type="gramEnd"/>
+      <w:r>
+        <w:rPr>
+          <w:szCs w:val="24"/>
+        </w:rPr>
+        <w:t xml:space="preserve"> instructed below. Create a new repository on GitHub for this week’s assignments and push this document, with your JavaScript project code, to the repository. Add the URL for this week’s repository to this document </w:t>
+      </w:r>
+      <w:proofErr w:type="gramStart"/>
+      <w:r>
+        <w:rPr>
+          <w:szCs w:val="24"/>
+        </w:rPr>
+        <w:t>where</w:t>
+      </w:r>
+      <w:proofErr w:type="gramEnd"/>
+      <w:r>
+        <w:rPr>
+          <w:szCs w:val="24"/>
+        </w:rPr>
+        <w:t xml:space="preserve"> instructed and submit this document to your instructor when complete.</w:t>
+      </w:r>
+    </w:p>
+    <w:p>
+      <w:pPr>
+        <w:spacing w:after="0"/>
+        <w:rPr>
+          <w:szCs w:val="24"/>
+        </w:rPr>
+      </w:pPr>
+    </w:p>
+    <w:p>
+      <w:pPr>
+        <w:spacing w:after="0"/>
         <w:rPr>
           <w:b/>
           <w:szCs w:val="24"/>
@@ -339,6 +387,7 @@
           <w:ilvl w:val="0"/>
           <w:numId w:val="5"/>
         </w:numPr>
+        <w:spacing w:after="0"/>
         <w:rPr>
           <w:szCs w:val="24"/>
         </w:rPr>
@@ -357,6 +406,7 @@
           <w:ilvl w:val="1"/>
           <w:numId w:val="5"/>
         </w:numPr>
+        <w:spacing w:after="0"/>
         <w:rPr>
           <w:szCs w:val="24"/>
         </w:rPr>
@@ -385,6 +435,7 @@
         </w:rPr>
         <w:t xml:space="preserve">, </w:t>
       </w:r>
+      <w:proofErr w:type="gramStart"/>
       <w:r>
         <w:rPr>
           <w:szCs w:val="24"/>
@@ -392,6 +443,7 @@
         </w:rPr>
         <w:t>ages[</w:t>
       </w:r>
+      <w:proofErr w:type="gramEnd"/>
       <w:r>
         <w:rPr>
           <w:color w:val="000000" w:themeColor="text1"/>
@@ -442,6 +494,7 @@
           <w:ilvl w:val="1"/>
           <w:numId w:val="5"/>
         </w:numPr>
+        <w:spacing w:after="0"/>
         <w:rPr>
           <w:szCs w:val="24"/>
         </w:rPr>
@@ -475,6 +528,7 @@
           <w:ilvl w:val="1"/>
           <w:numId w:val="5"/>
         </w:numPr>
+        <w:spacing w:after="0"/>
         <w:rPr>
           <w:szCs w:val="24"/>
         </w:rPr>
@@ -485,6 +539,33 @@
         </w:rPr>
         <w:t>Use a loop to iterate through the array and calculate the average age. Print the result to the console.</w:t>
       </w:r>
+      <w:r>
+        <w:rPr>
+          <w:szCs w:val="24"/>
+        </w:rPr>
+        <w:t xml:space="preserve"> </w:t>
+      </w:r>
+      <w:bookmarkStart w:id="0" w:name="_Hlk86523902"/>
+      <m:oMath>
+        <m:r>
+          <w:rPr>
+            <w:rFonts w:ascii="Cambria Math" w:hAnsi="Cambria Math"/>
+            <w:szCs w:val="24"/>
+          </w:rPr>
+          <m:t>√</m:t>
+        </m:r>
+      </m:oMath>
+      <w:bookmarkEnd w:id="0"/>
+    </w:p>
+    <w:p>
+      <w:pPr>
+        <w:pStyle w:val="ListParagraph"/>
+        <w:spacing w:after="0"/>
+        <w:ind w:left="1440"/>
+        <w:rPr>
+          <w:szCs w:val="24"/>
+        </w:rPr>
+      </w:pPr>
     </w:p>
     <w:p>
       <w:pPr>
@@ -493,6 +574,7 @@
           <w:ilvl w:val="0"/>
           <w:numId w:val="5"/>
         </w:numPr>
+        <w:spacing w:after="0"/>
         <w:rPr>
           <w:szCs w:val="24"/>
         </w:rPr>
@@ -646,6 +728,18 @@
           <w:szCs w:val="24"/>
         </w:rPr>
         <w:t>.</w:t>
+      </w:r>
+      <w:r>
+        <w:rPr>
+          <w:szCs w:val="24"/>
+        </w:rPr>
+        <w:t xml:space="preserve"> </w:t>
+      </w:r>
+      <w:r>
+        <w:rPr>
+          <w:szCs w:val="24"/>
+        </w:rPr>
+        <w:t>√</w:t>
       </w:r>
     </w:p>
     <w:p>
@@ -655,6 +749,7 @@
           <w:ilvl w:val="1"/>
           <w:numId w:val="5"/>
         </w:numPr>
+        <w:spacing w:after="0"/>
         <w:rPr>
           <w:szCs w:val="24"/>
         </w:rPr>
@@ -664,6 +759,18 @@
           <w:szCs w:val="24"/>
         </w:rPr>
         <w:t>Use a loop to iterate through the array and calculate the average number of letters per name. Print the result to the console.</w:t>
+      </w:r>
+      <w:r>
+        <w:rPr>
+          <w:szCs w:val="24"/>
+        </w:rPr>
+        <w:t xml:space="preserve"> </w:t>
+      </w:r>
+      <w:r>
+        <w:rPr>
+          <w:szCs w:val="24"/>
+        </w:rPr>
+        <w:t>√</w:t>
       </w:r>
     </w:p>
     <w:p>
@@ -673,6 +780,7 @@
           <w:ilvl w:val="1"/>
           <w:numId w:val="5"/>
         </w:numPr>
+        <w:spacing w:after="0"/>
         <w:rPr>
           <w:szCs w:val="24"/>
         </w:rPr>
@@ -684,6 +792,28 @@
         <w:lastRenderedPageBreak/>
         <w:t>Use a loop to iterate through the array again and concatenate all the names together, separated by spaces, and print the result to the console.</w:t>
       </w:r>
+      <w:r>
+        <w:rPr>
+          <w:szCs w:val="24"/>
+        </w:rPr>
+        <w:t xml:space="preserve"> </w:t>
+      </w:r>
+      <w:r>
+        <w:rPr>
+          <w:szCs w:val="24"/>
+        </w:rPr>
+        <w:t>√</w:t>
+      </w:r>
+    </w:p>
+    <w:p>
+      <w:pPr>
+        <w:pStyle w:val="ListParagraph"/>
+        <w:spacing w:after="0"/>
+        <w:ind w:left="1440"/>
+        <w:rPr>
+          <w:szCs w:val="24"/>
+        </w:rPr>
+      </w:pPr>
     </w:p>
     <w:p>
       <w:pPr>
@@ -692,6 +822,7 @@
           <w:ilvl w:val="0"/>
           <w:numId w:val="5"/>
         </w:numPr>
+        <w:spacing w:after="0"/>
         <w:rPr>
           <w:szCs w:val="24"/>
         </w:rPr>
@@ -702,6 +833,57 @@
         </w:rPr>
         <w:t>How do you access the last element of any array?</w:t>
       </w:r>
+    </w:p>
+    <w:p>
+      <w:pPr>
+        <w:pStyle w:val="ListParagraph"/>
+        <w:numPr>
+          <w:ilvl w:val="1"/>
+          <w:numId w:val="5"/>
+        </w:numPr>
+        <w:spacing w:after="0"/>
+        <w:rPr>
+          <w:szCs w:val="24"/>
+        </w:rPr>
+      </w:pPr>
+      <w:proofErr w:type="spellStart"/>
+      <w:proofErr w:type="gramStart"/>
+      <w:r>
+        <w:rPr>
+          <w:szCs w:val="24"/>
+        </w:rPr>
+        <w:t>array.length</w:t>
+      </w:r>
+      <w:proofErr w:type="spellEnd"/>
+      <w:proofErr w:type="gramEnd"/>
+      <w:r>
+        <w:rPr>
+          <w:szCs w:val="24"/>
+        </w:rPr>
+        <w:t xml:space="preserve"> </w:t>
+      </w:r>
+      <w:r>
+        <w:rPr>
+          <w:szCs w:val="24"/>
+        </w:rPr>
+        <w:t>–</w:t>
+      </w:r>
+      <w:r>
+        <w:rPr>
+          <w:szCs w:val="24"/>
+        </w:rPr>
+        <w:t xml:space="preserve"> 1</w:t>
+      </w:r>
+    </w:p>
+    <w:p>
+      <w:pPr>
+        <w:pStyle w:val="ListParagraph"/>
+        <w:spacing w:after="0"/>
+        <w:ind w:left="1440"/>
+        <w:rPr>
+          <w:szCs w:val="24"/>
+        </w:rPr>
+      </w:pPr>
     </w:p>
     <w:p>
       <w:pPr>
@@ -710,6 +892,7 @@
           <w:ilvl w:val="0"/>
           <w:numId w:val="5"/>
         </w:numPr>
+        <w:spacing w:after="0"/>
         <w:rPr>
           <w:szCs w:val="24"/>
         </w:rPr>
@@ -720,6 +903,42 @@
         </w:rPr>
         <w:t>How do you access the first element of any array?</w:t>
       </w:r>
+    </w:p>
+    <w:p>
+      <w:pPr>
+        <w:pStyle w:val="ListParagraph"/>
+        <w:numPr>
+          <w:ilvl w:val="1"/>
+          <w:numId w:val="5"/>
+        </w:numPr>
+        <w:spacing w:after="0"/>
+        <w:rPr>
+          <w:szCs w:val="24"/>
+        </w:rPr>
+      </w:pPr>
+      <w:proofErr w:type="gramStart"/>
+      <w:r>
+        <w:rPr>
+          <w:szCs w:val="24"/>
+        </w:rPr>
+        <w:t>array[</w:t>
+      </w:r>
+      <w:proofErr w:type="gramEnd"/>
+      <w:r>
+        <w:rPr>
+          <w:szCs w:val="24"/>
+        </w:rPr>
+        <w:t>0]</w:t>
+      </w:r>
+    </w:p>
+    <w:p>
+      <w:pPr>
+        <w:pStyle w:val="ListParagraph"/>
+        <w:spacing w:after="0"/>
+        <w:rPr>
+          <w:szCs w:val="24"/>
+        </w:rPr>
+      </w:pPr>
     </w:p>
     <w:p>
       <w:pPr>
@@ -728,16 +947,75 @@
           <w:ilvl w:val="0"/>
           <w:numId w:val="5"/>
         </w:numPr>
-        <w:rPr>
-          <w:szCs w:val="24"/>
-        </w:rPr>
-      </w:pPr>
-      <w:r>
-        <w:rPr>
-          <w:szCs w:val="24"/>
-        </w:rPr>
-        <w:t>Create a new array called nameLengths. Write a loop to iterate over the previously created names array and add the length of each name to the nameLengths array.</w:t>
-      </w:r>
+        <w:spacing w:after="0"/>
+        <w:rPr>
+          <w:szCs w:val="24"/>
+        </w:rPr>
+      </w:pPr>
+      <w:r>
+        <w:rPr>
+          <w:szCs w:val="24"/>
+        </w:rPr>
+        <w:t xml:space="preserve">Create a new array called </w:t>
+      </w:r>
+      <w:proofErr w:type="spellStart"/>
+      <w:r>
+        <w:rPr>
+          <w:szCs w:val="24"/>
+        </w:rPr>
+        <w:t>nameLengths</w:t>
+      </w:r>
+      <w:proofErr w:type="spellEnd"/>
+      <w:r>
+        <w:rPr>
+          <w:szCs w:val="24"/>
+        </w:rPr>
+        <w:t xml:space="preserve">. Write a loop to iterate over the previously created names array and add the length of each name to the </w:t>
+      </w:r>
+      <w:proofErr w:type="spellStart"/>
+      <w:r>
+        <w:rPr>
+          <w:szCs w:val="24"/>
+        </w:rPr>
+        <w:t>nameLengths</w:t>
+      </w:r>
+      <w:proofErr w:type="spellEnd"/>
+      <w:r>
+        <w:rPr>
+          <w:szCs w:val="24"/>
+        </w:rPr>
+        <w:t xml:space="preserve"> array.</w:t>
+      </w:r>
+      <w:r>
+        <w:rPr>
+          <w:szCs w:val="24"/>
+        </w:rPr>
+        <w:t xml:space="preserve"> </w:t>
+      </w:r>
+      <w:r>
+        <w:rPr>
+          <w:szCs w:val="24"/>
+        </w:rPr>
+        <w:t>√</w:t>
+      </w:r>
+    </w:p>
+    <w:p>
+      <w:pPr>
+        <w:pStyle w:val="ListParagraph"/>
+        <w:spacing w:after="0"/>
+        <w:rPr>
+          <w:szCs w:val="24"/>
+        </w:rPr>
+      </w:pPr>
+    </w:p>
+    <w:p>
+      <w:pPr>
+        <w:pStyle w:val="ListParagraph"/>
+        <w:spacing w:after="0"/>
+        <w:rPr>
+          <w:szCs w:val="24"/>
+        </w:rPr>
+      </w:pPr>
     </w:p>
     <w:p>
       <w:pPr>
@@ -746,16 +1024,52 @@
           <w:ilvl w:val="0"/>
           <w:numId w:val="5"/>
         </w:numPr>
-        <w:rPr>
-          <w:szCs w:val="24"/>
-        </w:rPr>
-      </w:pPr>
-      <w:r>
-        <w:rPr>
-          <w:szCs w:val="24"/>
-        </w:rPr>
-        <w:t>Write a loop to iterate over the nameLengths array and calculate the sum of all the elements in the array. Print the result to the console.</w:t>
-      </w:r>
+        <w:spacing w:after="0"/>
+        <w:rPr>
+          <w:szCs w:val="24"/>
+        </w:rPr>
+      </w:pPr>
+      <w:r>
+        <w:rPr>
+          <w:szCs w:val="24"/>
+        </w:rPr>
+        <w:t xml:space="preserve">Write a loop to iterate over the </w:t>
+      </w:r>
+      <w:proofErr w:type="spellStart"/>
+      <w:r>
+        <w:rPr>
+          <w:szCs w:val="24"/>
+        </w:rPr>
+        <w:t>nameLengths</w:t>
+      </w:r>
+      <w:proofErr w:type="spellEnd"/>
+      <w:r>
+        <w:rPr>
+          <w:szCs w:val="24"/>
+        </w:rPr>
+        <w:t xml:space="preserve"> array and calculate the sum of all the elements in the array. Print the result to the console.</w:t>
+      </w:r>
+      <w:r>
+        <w:rPr>
+          <w:szCs w:val="24"/>
+        </w:rPr>
+        <w:t xml:space="preserve"> </w:t>
+      </w:r>
+      <w:r>
+        <w:rPr>
+          <w:szCs w:val="24"/>
+        </w:rPr>
+        <w:t>√</w:t>
+      </w:r>
+    </w:p>
+    <w:p>
+      <w:pPr>
+        <w:pStyle w:val="ListParagraph"/>
+        <w:spacing w:after="0"/>
+        <w:rPr>
+          <w:szCs w:val="24"/>
+        </w:rPr>
+      </w:pPr>
     </w:p>
     <w:p>
       <w:pPr>
@@ -764,6 +1078,7 @@
           <w:ilvl w:val="0"/>
           <w:numId w:val="5"/>
         </w:numPr>
+        <w:spacing w:after="0"/>
         <w:rPr>
           <w:szCs w:val="24"/>
         </w:rPr>
@@ -790,7 +1105,21 @@
         <w:rPr>
           <w:szCs w:val="24"/>
         </w:rPr>
-        <w:t>two parameters, word and n</w:t>
+        <w:t xml:space="preserve">two parameters, </w:t>
+      </w:r>
+      <w:proofErr w:type="gramStart"/>
+      <w:r>
+        <w:rPr>
+          <w:szCs w:val="24"/>
+        </w:rPr>
+        <w:t>word</w:t>
+      </w:r>
+      <w:proofErr w:type="gramEnd"/>
+      <w:r>
+        <w:rPr>
+          <w:szCs w:val="24"/>
+        </w:rPr>
+        <w:t xml:space="preserve"> and n</w:t>
       </w:r>
       <w:r>
         <w:rPr>
@@ -808,7 +1137,21 @@
         <w:rPr>
           <w:szCs w:val="24"/>
         </w:rPr>
-        <w:t xml:space="preserve">word concatenated to itself n number of times. (i.e. if I pass in </w:t>
+        <w:t>word concatenated to itself n number of times. (</w:t>
+      </w:r>
+      <w:proofErr w:type="gramStart"/>
+      <w:r>
+        <w:rPr>
+          <w:szCs w:val="24"/>
+        </w:rPr>
+        <w:t>i.e.</w:t>
+      </w:r>
+      <w:proofErr w:type="gramEnd"/>
+      <w:r>
+        <w:rPr>
+          <w:szCs w:val="24"/>
+        </w:rPr>
+        <w:t xml:space="preserve"> if I pass in </w:t>
       </w:r>
       <w:r>
         <w:rPr>
@@ -852,12 +1195,14 @@
         </w:rPr>
         <w:t>‘</w:t>
       </w:r>
+      <w:proofErr w:type="spellStart"/>
       <w:r>
         <w:rPr>
           <w:szCs w:val="24"/>
         </w:rPr>
         <w:t>HelloHelloHello</w:t>
       </w:r>
+      <w:proofErr w:type="spellEnd"/>
       <w:r>
         <w:rPr>
           <w:szCs w:val="24"/>
@@ -870,6 +1215,36 @@
         </w:rPr>
         <w:t>).</w:t>
       </w:r>
+      <w:r>
+        <w:rPr>
+          <w:szCs w:val="24"/>
+        </w:rPr>
+        <w:t xml:space="preserve"> </w:t>
+      </w:r>
+      <w:r>
+        <w:rPr>
+          <w:szCs w:val="24"/>
+        </w:rPr>
+        <w:t>√</w:t>
+      </w:r>
+    </w:p>
+    <w:p>
+      <w:pPr>
+        <w:pStyle w:val="ListParagraph"/>
+        <w:spacing w:after="0"/>
+        <w:rPr>
+          <w:szCs w:val="24"/>
+        </w:rPr>
+      </w:pPr>
+    </w:p>
+    <w:p>
+      <w:pPr>
+        <w:pStyle w:val="ListParagraph"/>
+        <w:spacing w:after="0"/>
+        <w:rPr>
+          <w:szCs w:val="24"/>
+        </w:rPr>
+      </w:pPr>
     </w:p>
     <w:p>
       <w:pPr>
@@ -878,6 +1253,7 @@
           <w:ilvl w:val="0"/>
           <w:numId w:val="5"/>
         </w:numPr>
+        <w:spacing w:after="0"/>
         <w:rPr>
           <w:szCs w:val="24"/>
         </w:rPr>
@@ -910,8 +1286,57 @@
         <w:rPr>
           <w:szCs w:val="24"/>
         </w:rPr>
-        <w:t>, firstName and lastName, and returns a full name (the full name should be the first and the last name separated by a space).</w:t>
-      </w:r>
+        <w:t xml:space="preserve">, </w:t>
+      </w:r>
+      <w:proofErr w:type="spellStart"/>
+      <w:r>
+        <w:rPr>
+          <w:szCs w:val="24"/>
+        </w:rPr>
+        <w:t>firstName</w:t>
+      </w:r>
+      <w:proofErr w:type="spellEnd"/>
+      <w:r>
+        <w:rPr>
+          <w:szCs w:val="24"/>
+        </w:rPr>
+        <w:t xml:space="preserve"> and </w:t>
+      </w:r>
+      <w:proofErr w:type="spellStart"/>
+      <w:r>
+        <w:rPr>
+          <w:szCs w:val="24"/>
+        </w:rPr>
+        <w:t>lastName</w:t>
+      </w:r>
+      <w:proofErr w:type="spellEnd"/>
+      <w:r>
+        <w:rPr>
+          <w:szCs w:val="24"/>
+        </w:rPr>
+        <w:t>, and returns a full name (the full name should be the first and the last name separated by a space).</w:t>
+      </w:r>
+      <w:r>
+        <w:rPr>
+          <w:szCs w:val="24"/>
+        </w:rPr>
+        <w:t xml:space="preserve"> </w:t>
+      </w:r>
+      <w:r>
+        <w:rPr>
+          <w:szCs w:val="24"/>
+        </w:rPr>
+        <w:t>√</w:t>
+      </w:r>
+    </w:p>
+    <w:p>
+      <w:pPr>
+        <w:pStyle w:val="ListParagraph"/>
+        <w:spacing w:after="0"/>
+        <w:rPr>
+          <w:szCs w:val="24"/>
+        </w:rPr>
+      </w:pPr>
     </w:p>
     <w:p>
       <w:pPr>
@@ -920,6 +1345,7 @@
           <w:ilvl w:val="0"/>
           <w:numId w:val="5"/>
         </w:numPr>
+        <w:spacing w:after="0"/>
         <w:rPr>
           <w:szCs w:val="24"/>
         </w:rPr>
@@ -966,6 +1392,35 @@
         </w:rPr>
         <w:t xml:space="preserve"> in the array is greater than 100.</w:t>
       </w:r>
+      <w:r>
+        <w:rPr>
+          <w:szCs w:val="24"/>
+        </w:rPr>
+        <w:t xml:space="preserve"> </w:t>
+      </w:r>
+      <w:r>
+        <w:rPr>
+          <w:szCs w:val="24"/>
+        </w:rPr>
+        <w:t>√</w:t>
+      </w:r>
+    </w:p>
+    <w:p>
+      <w:pPr>
+        <w:pStyle w:val="ListParagraph"/>
+        <w:rPr>
+          <w:szCs w:val="24"/>
+        </w:rPr>
+      </w:pPr>
+    </w:p>
+    <w:p>
+      <w:pPr>
+        <w:pStyle w:val="ListParagraph"/>
+        <w:spacing w:after="0"/>
+        <w:rPr>
+          <w:szCs w:val="24"/>
+        </w:rPr>
+      </w:pPr>
     </w:p>
     <w:p>
       <w:pPr>
@@ -974,6 +1429,7 @@
           <w:ilvl w:val="0"/>
           <w:numId w:val="5"/>
         </w:numPr>
+        <w:spacing w:after="0"/>
         <w:rPr>
           <w:szCs w:val="24"/>
         </w:rPr>
@@ -1008,6 +1464,27 @@
         </w:rPr>
         <w:t xml:space="preserve"> and returns the average of all the elements in the array.</w:t>
       </w:r>
+      <w:r>
+        <w:rPr>
+          <w:szCs w:val="24"/>
+        </w:rPr>
+        <w:t xml:space="preserve"> </w:t>
+      </w:r>
+      <w:r>
+        <w:rPr>
+          <w:szCs w:val="24"/>
+        </w:rPr>
+        <w:t>√</w:t>
+      </w:r>
+    </w:p>
+    <w:p>
+      <w:pPr>
+        <w:pStyle w:val="ListParagraph"/>
+        <w:spacing w:after="0"/>
+        <w:rPr>
+          <w:szCs w:val="24"/>
+        </w:rPr>
+      </w:pPr>
     </w:p>
     <w:p>
       <w:pPr>
@@ -1016,6 +1493,7 @@
           <w:ilvl w:val="0"/>
           <w:numId w:val="5"/>
         </w:numPr>
+        <w:spacing w:after="0"/>
         <w:rPr>
           <w:szCs w:val="24"/>
         </w:rPr>
@@ -1050,6 +1528,23 @@
         </w:rPr>
         <w:t xml:space="preserve"> and returns true if the average of the elements in the first array is greater than the average of the elements in the second array.</w:t>
       </w:r>
+    </w:p>
+    <w:p>
+      <w:pPr>
+        <w:pStyle w:val="ListParagraph"/>
+        <w:rPr>
+          <w:szCs w:val="24"/>
+        </w:rPr>
+      </w:pPr>
+    </w:p>
+    <w:p>
+      <w:pPr>
+        <w:pStyle w:val="ListParagraph"/>
+        <w:spacing w:after="0"/>
+        <w:rPr>
+          <w:szCs w:val="24"/>
+        </w:rPr>
+      </w:pPr>
     </w:p>
     <w:p>
       <w:pPr>
@@ -1058,6 +1553,7 @@
           <w:ilvl w:val="0"/>
           <w:numId w:val="5"/>
         </w:numPr>
+        <w:spacing w:after="0"/>
         <w:rPr>
           <w:szCs w:val="24"/>
         </w:rPr>
@@ -1078,7 +1574,49 @@
         <w:rPr>
           <w:szCs w:val="24"/>
         </w:rPr>
-        <w:t xml:space="preserve">called willBuyDrink that takes a boolean isHotOutside, and a </w:t>
+        <w:t xml:space="preserve">called </w:t>
+      </w:r>
+      <w:proofErr w:type="spellStart"/>
+      <w:r>
+        <w:rPr>
+          <w:szCs w:val="24"/>
+        </w:rPr>
+        <w:t>willBuyDrink</w:t>
+      </w:r>
+      <w:proofErr w:type="spellEnd"/>
+      <w:r>
+        <w:rPr>
+          <w:szCs w:val="24"/>
+        </w:rPr>
+        <w:t xml:space="preserve"> that takes a </w:t>
+      </w:r>
+      <w:proofErr w:type="spellStart"/>
+      <w:r>
+        <w:rPr>
+          <w:szCs w:val="24"/>
+        </w:rPr>
+        <w:t>boolean</w:t>
+      </w:r>
+      <w:proofErr w:type="spellEnd"/>
+      <w:r>
+        <w:rPr>
+          <w:szCs w:val="24"/>
+        </w:rPr>
+        <w:t xml:space="preserve"> </w:t>
+      </w:r>
+      <w:proofErr w:type="spellStart"/>
+      <w:r>
+        <w:rPr>
+          <w:szCs w:val="24"/>
+        </w:rPr>
+        <w:t>isHotOutside</w:t>
+      </w:r>
+      <w:proofErr w:type="spellEnd"/>
+      <w:r>
+        <w:rPr>
+          <w:szCs w:val="24"/>
+        </w:rPr>
+        <w:t xml:space="preserve">, and a </w:t>
       </w:r>
       <w:r>
         <w:rPr>
@@ -1090,8 +1628,57 @@
         <w:rPr>
           <w:szCs w:val="24"/>
         </w:rPr>
-        <w:t xml:space="preserve"> moneyInPocket, and returns true if it is hot outside and if moneyInPocket is greater than 10.50.</w:t>
-      </w:r>
+        <w:t xml:space="preserve"> </w:t>
+      </w:r>
+      <w:proofErr w:type="spellStart"/>
+      <w:r>
+        <w:rPr>
+          <w:szCs w:val="24"/>
+        </w:rPr>
+        <w:t>moneyInPocket</w:t>
+      </w:r>
+      <w:proofErr w:type="spellEnd"/>
+      <w:r>
+        <w:rPr>
+          <w:szCs w:val="24"/>
+        </w:rPr>
+        <w:t xml:space="preserve">, and returns true if it is hot outside and if </w:t>
+      </w:r>
+      <w:proofErr w:type="spellStart"/>
+      <w:r>
+        <w:rPr>
+          <w:szCs w:val="24"/>
+        </w:rPr>
+        <w:t>moneyInPocket</w:t>
+      </w:r>
+      <w:proofErr w:type="spellEnd"/>
+      <w:r>
+        <w:rPr>
+          <w:szCs w:val="24"/>
+        </w:rPr>
+        <w:t xml:space="preserve"> is greater than 10.50.</w:t>
+      </w:r>
+      <w:r>
+        <w:rPr>
+          <w:szCs w:val="24"/>
+        </w:rPr>
+        <w:t xml:space="preserve"> </w:t>
+      </w:r>
+      <w:r>
+        <w:rPr>
+          <w:szCs w:val="24"/>
+        </w:rPr>
+        <w:t>√</w:t>
+      </w:r>
+    </w:p>
+    <w:p>
+      <w:pPr>
+        <w:pStyle w:val="ListParagraph"/>
+        <w:spacing w:after="0"/>
+        <w:rPr>
+          <w:szCs w:val="24"/>
+        </w:rPr>
+      </w:pPr>
     </w:p>
     <w:p>
       <w:pPr>
@@ -1100,6 +1687,7 @@
           <w:ilvl w:val="0"/>
           <w:numId w:val="5"/>
         </w:numPr>
+        <w:spacing w:after="0"/>
         <w:rPr>
           <w:szCs w:val="24"/>
         </w:rPr>
@@ -1134,9 +1722,39 @@
         </w:rPr>
         <w:t>does and why you created it.</w:t>
       </w:r>
-    </w:p>
-    <w:p>
-      <w:pPr>
+      <w:r>
+        <w:rPr>
+          <w:szCs w:val="24"/>
+        </w:rPr>
+        <w:t xml:space="preserve"> </w:t>
+      </w:r>
+      <w:r>
+        <w:rPr>
+          <w:szCs w:val="24"/>
+        </w:rPr>
+        <w:t>√</w:t>
+      </w:r>
+    </w:p>
+    <w:p>
+      <w:pPr>
+        <w:pStyle w:val="ListParagraph"/>
+        <w:rPr>
+          <w:szCs w:val="24"/>
+        </w:rPr>
+      </w:pPr>
+    </w:p>
+    <w:p>
+      <w:pPr>
+        <w:pStyle w:val="ListParagraph"/>
+        <w:spacing w:after="0"/>
+        <w:rPr>
+          <w:szCs w:val="24"/>
+        </w:rPr>
+      </w:pPr>
+    </w:p>
+    <w:p>
+      <w:pPr>
+        <w:spacing w:after="0"/>
         <w:rPr>
           <w:b/>
           <w:szCs w:val="24"/>
@@ -1152,37 +1770,508 @@
     </w:p>
     <w:p>
       <w:pPr>
-        <w:rPr>
-          <w:b/>
-          <w:szCs w:val="24"/>
-        </w:rPr>
-      </w:pPr>
-    </w:p>
-    <w:p>
-      <w:pPr>
-        <w:rPr>
-          <w:b/>
-          <w:szCs w:val="24"/>
-        </w:rPr>
-      </w:pPr>
-      <w:r>
-        <w:rPr>
-          <w:b/>
-          <w:szCs w:val="24"/>
-        </w:rPr>
+        <w:spacing w:after="0"/>
+        <w:rPr>
+          <w:b/>
+          <w:szCs w:val="24"/>
+        </w:rPr>
+      </w:pPr>
+      <w:r>
+        <w:rPr>
+          <w:b/>
+          <w:szCs w:val="24"/>
+        </w:rPr>
+        <w:drawing>
+          <wp:inline distT="0" distB="0" distL="0" distR="0" wp14:anchorId="47A244CB" wp14:editId="082A4F89">
+            <wp:extent cx="5943600" cy="3557905"/>
+            <wp:effectExtent l="0" t="0" r="0" b="4445"/>
+            <wp:docPr id="3" name="Picture 3" descr="A screenshot of a computer&#10;&#10;Description automatically generated"/>
+            <wp:cNvGraphicFramePr>
+              <a:graphicFrameLocks xmlns:a="http://schemas.openxmlformats.org/drawingml/2006/main" noChangeAspect="1"/>
+            </wp:cNvGraphicFramePr>
+            <a:graphic xmlns:a="http://schemas.openxmlformats.org/drawingml/2006/main">
+              <a:graphicData uri="http://schemas.openxmlformats.org/drawingml/2006/picture">
+                <pic:pic xmlns:pic="http://schemas.openxmlformats.org/drawingml/2006/picture">
+                  <pic:nvPicPr>
+                    <pic:cNvPr id="3" name="Picture 3" descr="A screenshot of a computer&#10;&#10;Description automatically generated"/>
+                    <pic:cNvPicPr/>
+                  </pic:nvPicPr>
+                  <pic:blipFill>
+                    <a:blip r:embed="rId7"/>
+                    <a:stretch>
+                      <a:fillRect/>
+                    </a:stretch>
+                  </pic:blipFill>
+                  <pic:spPr>
+                    <a:xfrm>
+                      <a:off x="0" y="0"/>
+                      <a:ext cx="5943600" cy="3557905"/>
+                    </a:xfrm>
+                    <a:prstGeom prst="rect">
+                      <a:avLst/>
+                    </a:prstGeom>
+                  </pic:spPr>
+                </pic:pic>
+              </a:graphicData>
+            </a:graphic>
+          </wp:inline>
+        </w:drawing>
+      </w:r>
+    </w:p>
+    <w:p>
+      <w:pPr>
+        <w:spacing w:after="0"/>
+        <w:rPr>
+          <w:b/>
+          <w:szCs w:val="24"/>
+        </w:rPr>
+      </w:pPr>
+    </w:p>
+    <w:p>
+      <w:pPr>
+        <w:spacing w:after="0"/>
+        <w:rPr>
+          <w:b/>
+          <w:szCs w:val="24"/>
+        </w:rPr>
+      </w:pPr>
+      <w:r>
+        <w:rPr>
+          <w:b/>
+          <w:szCs w:val="24"/>
+        </w:rPr>
+        <w:drawing>
+          <wp:inline distT="0" distB="0" distL="0" distR="0" wp14:anchorId="4A7CAA0F" wp14:editId="700F47E5">
+            <wp:extent cx="5943600" cy="3492500"/>
+            <wp:effectExtent l="0" t="0" r="0" b="0"/>
+            <wp:docPr id="4" name="Picture 4" descr="Text&#10;&#10;Description automatically generated"/>
+            <wp:cNvGraphicFramePr>
+              <a:graphicFrameLocks xmlns:a="http://schemas.openxmlformats.org/drawingml/2006/main" noChangeAspect="1"/>
+            </wp:cNvGraphicFramePr>
+            <a:graphic xmlns:a="http://schemas.openxmlformats.org/drawingml/2006/main">
+              <a:graphicData uri="http://schemas.openxmlformats.org/drawingml/2006/picture">
+                <pic:pic xmlns:pic="http://schemas.openxmlformats.org/drawingml/2006/picture">
+                  <pic:nvPicPr>
+                    <pic:cNvPr id="4" name="Picture 4" descr="Text&#10;&#10;Description automatically generated"/>
+                    <pic:cNvPicPr/>
+                  </pic:nvPicPr>
+                  <pic:blipFill>
+                    <a:blip r:embed="rId8"/>
+                    <a:stretch>
+                      <a:fillRect/>
+                    </a:stretch>
+                  </pic:blipFill>
+                  <pic:spPr>
+                    <a:xfrm>
+                      <a:off x="0" y="0"/>
+                      <a:ext cx="5943600" cy="3492500"/>
+                    </a:xfrm>
+                    <a:prstGeom prst="rect">
+                      <a:avLst/>
+                    </a:prstGeom>
+                  </pic:spPr>
+                </pic:pic>
+              </a:graphicData>
+            </a:graphic>
+          </wp:inline>
+        </w:drawing>
+      </w:r>
+    </w:p>
+    <w:p>
+      <w:pPr>
+        <w:spacing w:after="0"/>
+        <w:rPr>
+          <w:b/>
+          <w:szCs w:val="24"/>
+        </w:rPr>
+      </w:pPr>
+    </w:p>
+    <w:p>
+      <w:pPr>
+        <w:spacing w:after="0"/>
+        <w:rPr>
+          <w:b/>
+          <w:szCs w:val="24"/>
+        </w:rPr>
+      </w:pPr>
+      <w:r>
+        <w:rPr>
+          <w:b/>
+          <w:szCs w:val="24"/>
+        </w:rPr>
+        <w:lastRenderedPageBreak/>
+        <w:drawing>
+          <wp:inline distT="0" distB="0" distL="0" distR="0" wp14:anchorId="4B40EFE5" wp14:editId="2EBD0BC0">
+            <wp:extent cx="5943600" cy="3540125"/>
+            <wp:effectExtent l="0" t="0" r="0" b="3175"/>
+            <wp:docPr id="5" name="Picture 5" descr="Text&#10;&#10;Description automatically generated"/>
+            <wp:cNvGraphicFramePr>
+              <a:graphicFrameLocks xmlns:a="http://schemas.openxmlformats.org/drawingml/2006/main" noChangeAspect="1"/>
+            </wp:cNvGraphicFramePr>
+            <a:graphic xmlns:a="http://schemas.openxmlformats.org/drawingml/2006/main">
+              <a:graphicData uri="http://schemas.openxmlformats.org/drawingml/2006/picture">
+                <pic:pic xmlns:pic="http://schemas.openxmlformats.org/drawingml/2006/picture">
+                  <pic:nvPicPr>
+                    <pic:cNvPr id="5" name="Picture 5" descr="Text&#10;&#10;Description automatically generated"/>
+                    <pic:cNvPicPr/>
+                  </pic:nvPicPr>
+                  <pic:blipFill>
+                    <a:blip r:embed="rId9"/>
+                    <a:stretch>
+                      <a:fillRect/>
+                    </a:stretch>
+                  </pic:blipFill>
+                  <pic:spPr>
+                    <a:xfrm>
+                      <a:off x="0" y="0"/>
+                      <a:ext cx="5943600" cy="3540125"/>
+                    </a:xfrm>
+                    <a:prstGeom prst="rect">
+                      <a:avLst/>
+                    </a:prstGeom>
+                  </pic:spPr>
+                </pic:pic>
+              </a:graphicData>
+            </a:graphic>
+          </wp:inline>
+        </w:drawing>
+      </w:r>
+    </w:p>
+    <w:p>
+      <w:pPr>
+        <w:spacing w:after="0"/>
+        <w:rPr>
+          <w:b/>
+          <w:szCs w:val="24"/>
+        </w:rPr>
+      </w:pPr>
+    </w:p>
+    <w:p>
+      <w:pPr>
+        <w:spacing w:after="0"/>
+        <w:rPr>
+          <w:b/>
+          <w:szCs w:val="24"/>
+        </w:rPr>
+      </w:pPr>
+      <w:r>
+        <w:rPr>
+          <w:b/>
+          <w:szCs w:val="24"/>
+        </w:rPr>
+        <w:drawing>
+          <wp:inline distT="0" distB="0" distL="0" distR="0" wp14:anchorId="7889E8D6" wp14:editId="521DB84B">
+            <wp:extent cx="5943600" cy="3556000"/>
+            <wp:effectExtent l="0" t="0" r="0" b="6350"/>
+            <wp:docPr id="6" name="Picture 6" descr="Text&#10;&#10;Description automatically generated"/>
+            <wp:cNvGraphicFramePr>
+              <a:graphicFrameLocks xmlns:a="http://schemas.openxmlformats.org/drawingml/2006/main" noChangeAspect="1"/>
+            </wp:cNvGraphicFramePr>
+            <a:graphic xmlns:a="http://schemas.openxmlformats.org/drawingml/2006/main">
+              <a:graphicData uri="http://schemas.openxmlformats.org/drawingml/2006/picture">
+                <pic:pic xmlns:pic="http://schemas.openxmlformats.org/drawingml/2006/picture">
+                  <pic:nvPicPr>
+                    <pic:cNvPr id="6" name="Picture 6" descr="Text&#10;&#10;Description automatically generated"/>
+                    <pic:cNvPicPr/>
+                  </pic:nvPicPr>
+                  <pic:blipFill>
+                    <a:blip r:embed="rId10"/>
+                    <a:stretch>
+                      <a:fillRect/>
+                    </a:stretch>
+                  </pic:blipFill>
+                  <pic:spPr>
+                    <a:xfrm>
+                      <a:off x="0" y="0"/>
+                      <a:ext cx="5943600" cy="3556000"/>
+                    </a:xfrm>
+                    <a:prstGeom prst="rect">
+                      <a:avLst/>
+                    </a:prstGeom>
+                  </pic:spPr>
+                </pic:pic>
+              </a:graphicData>
+            </a:graphic>
+          </wp:inline>
+        </w:drawing>
+      </w:r>
+    </w:p>
+    <w:p>
+      <w:pPr>
+        <w:spacing w:after="0"/>
+        <w:rPr>
+          <w:b/>
+          <w:szCs w:val="24"/>
+        </w:rPr>
+      </w:pPr>
+    </w:p>
+    <w:p>
+      <w:pPr>
+        <w:spacing w:after="0"/>
+        <w:rPr>
+          <w:b/>
+          <w:szCs w:val="24"/>
+        </w:rPr>
+      </w:pPr>
+    </w:p>
+    <w:p>
+      <w:pPr>
+        <w:spacing w:after="0"/>
+        <w:rPr>
+          <w:b/>
+          <w:szCs w:val="24"/>
+        </w:rPr>
+      </w:pPr>
+    </w:p>
+    <w:p>
+      <w:pPr>
+        <w:spacing w:after="0"/>
+        <w:rPr>
+          <w:b/>
+          <w:szCs w:val="24"/>
+        </w:rPr>
+      </w:pPr>
+      <w:r>
+        <w:rPr>
+          <w:b/>
+          <w:szCs w:val="24"/>
+        </w:rPr>
+        <w:lastRenderedPageBreak/>
+        <w:drawing>
+          <wp:inline distT="0" distB="0" distL="0" distR="0" wp14:anchorId="21F7B6A4" wp14:editId="6317FC6E">
+            <wp:extent cx="5943600" cy="3548380"/>
+            <wp:effectExtent l="0" t="0" r="0" b="0"/>
+            <wp:docPr id="7" name="Picture 7" descr="Text&#10;&#10;Description automatically generated"/>
+            <wp:cNvGraphicFramePr>
+              <a:graphicFrameLocks xmlns:a="http://schemas.openxmlformats.org/drawingml/2006/main" noChangeAspect="1"/>
+            </wp:cNvGraphicFramePr>
+            <a:graphic xmlns:a="http://schemas.openxmlformats.org/drawingml/2006/main">
+              <a:graphicData uri="http://schemas.openxmlformats.org/drawingml/2006/picture">
+                <pic:pic xmlns:pic="http://schemas.openxmlformats.org/drawingml/2006/picture">
+                  <pic:nvPicPr>
+                    <pic:cNvPr id="7" name="Picture 7" descr="Text&#10;&#10;Description automatically generated"/>
+                    <pic:cNvPicPr/>
+                  </pic:nvPicPr>
+                  <pic:blipFill>
+                    <a:blip r:embed="rId11"/>
+                    <a:stretch>
+                      <a:fillRect/>
+                    </a:stretch>
+                  </pic:blipFill>
+                  <pic:spPr>
+                    <a:xfrm>
+                      <a:off x="0" y="0"/>
+                      <a:ext cx="5943600" cy="3548380"/>
+                    </a:xfrm>
+                    <a:prstGeom prst="rect">
+                      <a:avLst/>
+                    </a:prstGeom>
+                  </pic:spPr>
+                </pic:pic>
+              </a:graphicData>
+            </a:graphic>
+          </wp:inline>
+        </w:drawing>
+      </w:r>
+    </w:p>
+    <w:p>
+      <w:pPr>
+        <w:spacing w:after="0"/>
+        <w:rPr>
+          <w:b/>
+          <w:szCs w:val="24"/>
+        </w:rPr>
+      </w:pPr>
+    </w:p>
+    <w:p>
+      <w:pPr>
+        <w:spacing w:after="0"/>
+        <w:rPr>
+          <w:b/>
+          <w:szCs w:val="24"/>
+        </w:rPr>
+      </w:pPr>
+      <w:r>
+        <w:rPr>
+          <w:b/>
+          <w:szCs w:val="24"/>
+        </w:rPr>
+        <w:drawing>
+          <wp:inline distT="0" distB="0" distL="0" distR="0" wp14:anchorId="319D1666" wp14:editId="26B26DF0">
+            <wp:extent cx="5943600" cy="3082290"/>
+            <wp:effectExtent l="0" t="0" r="0" b="3810"/>
+            <wp:docPr id="8" name="Picture 8" descr="A screenshot of a computer&#10;&#10;Description automatically generated with medium confidence"/>
+            <wp:cNvGraphicFramePr>
+              <a:graphicFrameLocks xmlns:a="http://schemas.openxmlformats.org/drawingml/2006/main" noChangeAspect="1"/>
+            </wp:cNvGraphicFramePr>
+            <a:graphic xmlns:a="http://schemas.openxmlformats.org/drawingml/2006/main">
+              <a:graphicData uri="http://schemas.openxmlformats.org/drawingml/2006/picture">
+                <pic:pic xmlns:pic="http://schemas.openxmlformats.org/drawingml/2006/picture">
+                  <pic:nvPicPr>
+                    <pic:cNvPr id="8" name="Picture 8" descr="A screenshot of a computer&#10;&#10;Description automatically generated with medium confidence"/>
+                    <pic:cNvPicPr/>
+                  </pic:nvPicPr>
+                  <pic:blipFill>
+                    <a:blip r:embed="rId12"/>
+                    <a:stretch>
+                      <a:fillRect/>
+                    </a:stretch>
+                  </pic:blipFill>
+                  <pic:spPr>
+                    <a:xfrm>
+                      <a:off x="0" y="0"/>
+                      <a:ext cx="5943600" cy="3082290"/>
+                    </a:xfrm>
+                    <a:prstGeom prst="rect">
+                      <a:avLst/>
+                    </a:prstGeom>
+                  </pic:spPr>
+                </pic:pic>
+              </a:graphicData>
+            </a:graphic>
+          </wp:inline>
+        </w:drawing>
+      </w:r>
+    </w:p>
+    <w:p>
+      <w:pPr>
+        <w:spacing w:after="0"/>
+        <w:rPr>
+          <w:b/>
+          <w:szCs w:val="24"/>
+        </w:rPr>
+      </w:pPr>
+    </w:p>
+    <w:p>
+      <w:pPr>
+        <w:spacing w:after="0"/>
+        <w:rPr>
+          <w:b/>
+          <w:szCs w:val="24"/>
+        </w:rPr>
+      </w:pPr>
+    </w:p>
+    <w:p>
+      <w:pPr>
+        <w:spacing w:after="0"/>
+        <w:rPr>
+          <w:b/>
+          <w:szCs w:val="24"/>
+        </w:rPr>
+      </w:pPr>
+    </w:p>
+    <w:p>
+      <w:pPr>
+        <w:spacing w:after="0"/>
+        <w:rPr>
+          <w:b/>
+          <w:szCs w:val="24"/>
+        </w:rPr>
+      </w:pPr>
+    </w:p>
+    <w:p>
+      <w:pPr>
+        <w:spacing w:after="0"/>
+        <w:rPr>
+          <w:b/>
+          <w:szCs w:val="24"/>
+        </w:rPr>
+      </w:pPr>
+    </w:p>
+    <w:p>
+      <w:pPr>
+        <w:spacing w:after="0"/>
+        <w:rPr>
+          <w:b/>
+          <w:szCs w:val="24"/>
+        </w:rPr>
+      </w:pPr>
+      <w:r>
+        <w:rPr>
+          <w:b/>
+          <w:szCs w:val="24"/>
+        </w:rPr>
+        <w:lastRenderedPageBreak/>
         <w:t>Screenshots of Running Application:</w:t>
       </w:r>
     </w:p>
     <w:p>
       <w:pPr>
-        <w:rPr>
-          <w:b/>
-          <w:szCs w:val="24"/>
-        </w:rPr>
-      </w:pPr>
-    </w:p>
-    <w:p>
-      <w:pPr>
+        <w:spacing w:after="0"/>
+        <w:rPr>
+          <w:b/>
+          <w:szCs w:val="24"/>
+        </w:rPr>
+      </w:pPr>
+      <w:r>
+        <w:rPr>
+          <w:noProof/>
+        </w:rPr>
+        <w:drawing>
+          <wp:inline distT="0" distB="0" distL="0" distR="0" wp14:anchorId="28B4024D" wp14:editId="400D1A5E">
+            <wp:extent cx="5943600" cy="5089525"/>
+            <wp:effectExtent l="0" t="0" r="0" b="0"/>
+            <wp:docPr id="2" name="Picture 2" descr="Graphical user interface, text, application, email&#10;&#10;Description automatically generated"/>
+            <wp:cNvGraphicFramePr>
+              <a:graphicFrameLocks xmlns:a="http://schemas.openxmlformats.org/drawingml/2006/main" noChangeAspect="1"/>
+            </wp:cNvGraphicFramePr>
+            <a:graphic xmlns:a="http://schemas.openxmlformats.org/drawingml/2006/main">
+              <a:graphicData uri="http://schemas.openxmlformats.org/drawingml/2006/picture">
+                <pic:pic xmlns:pic="http://schemas.openxmlformats.org/drawingml/2006/picture">
+                  <pic:nvPicPr>
+                    <pic:cNvPr id="2" name="Picture 2" descr="Graphical user interface, text, application, email&#10;&#10;Description automatically generated"/>
+                    <pic:cNvPicPr/>
+                  </pic:nvPicPr>
+                  <pic:blipFill>
+                    <a:blip r:embed="rId13"/>
+                    <a:stretch>
+                      <a:fillRect/>
+                    </a:stretch>
+                  </pic:blipFill>
+                  <pic:spPr>
+                    <a:xfrm>
+                      <a:off x="0" y="0"/>
+                      <a:ext cx="5943600" cy="5089525"/>
+                    </a:xfrm>
+                    <a:prstGeom prst="rect">
+                      <a:avLst/>
+                    </a:prstGeom>
+                  </pic:spPr>
+                </pic:pic>
+              </a:graphicData>
+            </a:graphic>
+          </wp:inline>
+        </w:drawing>
+      </w:r>
+      <w:r>
+        <w:rPr>
+          <w:b/>
+          <w:szCs w:val="24"/>
+        </w:rPr>
+        <w:t xml:space="preserve"> </w:t>
+      </w:r>
+    </w:p>
+    <w:p>
+      <w:pPr>
+        <w:spacing w:after="0"/>
+        <w:rPr>
+          <w:b/>
+          <w:szCs w:val="24"/>
+        </w:rPr>
+      </w:pPr>
+    </w:p>
+    <w:p>
+      <w:pPr>
+        <w:spacing w:after="0"/>
+        <w:rPr>
+          <w:b/>
+          <w:szCs w:val="24"/>
+        </w:rPr>
+      </w:pPr>
+    </w:p>
+    <w:p>
+      <w:pPr>
+        <w:spacing w:after="0"/>
         <w:rPr>
           <w:b/>
           <w:szCs w:val="24"/>
@@ -1195,10 +2284,34 @@
         </w:rPr>
         <w:t>URL to GitHub Repository:</w:t>
       </w:r>
+      <w:r>
+        <w:rPr>
+          <w:bCs/>
+          <w:szCs w:val="24"/>
+        </w:rPr>
+        <w:t xml:space="preserve"> </w:t>
+      </w:r>
+      <w:hyperlink r:id="rId14" w:history="1">
+        <w:r>
+          <w:rPr>
+            <w:rStyle w:val="Hyperlink"/>
+            <w:bCs/>
+            <w:szCs w:val="24"/>
+          </w:rPr>
+          <w:t>https://github.com/radubuc</w:t>
+        </w:r>
+      </w:hyperlink>
+      <w:r>
+        <w:rPr>
+          <w:b/>
+          <w:szCs w:val="24"/>
+        </w:rPr>
+        <w:t xml:space="preserve"> </w:t>
+      </w:r>
     </w:p>
     <w:sectPr>
-      <w:headerReference w:type="default" r:id="rId7"/>
-      <w:footerReference w:type="default" r:id="rId8"/>
+      <w:headerReference w:type="default" r:id="rId15"/>
+      <w:footerReference w:type="default" r:id="rId16"/>
       <w:pgSz w:w="12240" w:h="15840"/>
       <w:pgMar w:top="1440" w:right="1440" w:bottom="1440" w:left="1440" w:header="720" w:footer="720" w:gutter="0"/>
       <w:cols w:space="720"/>
@@ -2227,7 +3340,6 @@
   <w:style w:type="character" w:default="1" w:styleId="DefaultParagraphFont">
     <w:name w:val="Default Paragraph Font"/>
     <w:uiPriority w:val="1"/>
-    <w:semiHidden/>
     <w:unhideWhenUsed/>
   </w:style>
   <w:style w:type="table" w:default="1" w:styleId="TableNormal">
@@ -2389,6 +3501,29 @@
     <w:rsid w:val="006C5E8C"/>
     <w:rPr>
       <w:color w:val="808080"/>
+    </w:rPr>
+  </w:style>
+  <w:style w:type="character" w:styleId="Hyperlink">
+    <w:name w:val="Hyperlink"/>
+    <w:basedOn w:val="DefaultParagraphFont"/>
+    <w:uiPriority w:val="99"/>
+    <w:unhideWhenUsed/>
+    <w:rsid w:val="002A5226"/>
+    <w:rPr>
+      <w:color w:val="0563C1" w:themeColor="hyperlink"/>
+      <w:u w:val="single"/>
+    </w:rPr>
+  </w:style>
+  <w:style w:type="character" w:styleId="UnresolvedMention">
+    <w:name w:val="Unresolved Mention"/>
+    <w:basedOn w:val="DefaultParagraphFont"/>
+    <w:uiPriority w:val="99"/>
+    <w:semiHidden/>
+    <w:unhideWhenUsed/>
+    <w:rsid w:val="002A5226"/>
+    <w:rPr>
+      <w:color w:val="605E5C"/>
+      <w:shd w:val="clear" w:color="auto" w:fill="E1DFDD"/>
     </w:rPr>
   </w:style>
 </w:styles>

</xml_diff>